<commit_message>
added like two more things
</commit_message>
<xml_diff>
--- a/docs/GameStoryDevelopment.docx
+++ b/docs/GameStoryDevelopment.docx
@@ -13,484 +13,503 @@
         <w:rPr>
           <w:b/>
         </w:rPr>
-        <w:t>jkvbdlaljcbsdlvba</w:t>
+        <w:t>General Ass broad game settings/conflicts</w:t>
+      </w:r>
+    </w:p>
+    <w:p>
+      <w:pPr>
+        <w:pStyle w:val="ListParagraph"/>
+        <w:numPr>
+          <w:ilvl w:val="0"/>
+          <w:numId w:val="1"/>
+        </w:numPr>
+      </w:pPr>
+      <w:r>
+        <w:t>Inside the head of a madman</w:t>
+      </w:r>
+    </w:p>
+    <w:p>
+      <w:pPr>
+        <w:pStyle w:val="ListParagraph"/>
+        <w:numPr>
+          <w:ilvl w:val="0"/>
+          <w:numId w:val="1"/>
+        </w:numPr>
+      </w:pPr>
+      <w:r>
+        <w:t>Hidden ecosystem somewhere on Earth</w:t>
+      </w:r>
+    </w:p>
+    <w:p>
+      <w:pPr>
+        <w:pStyle w:val="ListParagraph"/>
+        <w:numPr>
+          <w:ilvl w:val="1"/>
+          <w:numId w:val="1"/>
+        </w:numPr>
+      </w:pPr>
+      <w:r>
+        <w:t>Hidden beneath the ocean</w:t>
+      </w:r>
+    </w:p>
+    <w:p>
+      <w:pPr>
+        <w:pStyle w:val="ListParagraph"/>
+        <w:numPr>
+          <w:ilvl w:val="1"/>
+          <w:numId w:val="1"/>
+        </w:numPr>
+      </w:pPr>
+      <w:r>
+        <w:t>Underground cavern</w:t>
+      </w:r>
+    </w:p>
+    <w:p>
+      <w:pPr>
+        <w:pStyle w:val="ListParagraph"/>
+        <w:numPr>
+          <w:ilvl w:val="1"/>
+          <w:numId w:val="1"/>
+        </w:numPr>
+      </w:pPr>
+      <w:r>
+        <w:t>Arctic (north or south) valley</w:t>
+      </w:r>
+    </w:p>
+    <w:p>
+      <w:pPr>
+        <w:pStyle w:val="ListParagraph"/>
+        <w:numPr>
+          <w:ilvl w:val="0"/>
+          <w:numId w:val="1"/>
+        </w:numPr>
+      </w:pPr>
+      <w:r>
+        <w:t>First encounter on an alien planet</w:t>
+      </w:r>
+    </w:p>
+    <w:p>
+      <w:pPr>
+        <w:pStyle w:val="ListParagraph"/>
+        <w:numPr>
+          <w:ilvl w:val="0"/>
+          <w:numId w:val="1"/>
+        </w:numPr>
+      </w:pPr>
+      <w:r>
+        <w:t>Invasion</w:t>
+      </w:r>
+    </w:p>
+    <w:p>
+      <w:pPr>
+        <w:pStyle w:val="ListParagraph"/>
+        <w:numPr>
+          <w:ilvl w:val="0"/>
+          <w:numId w:val="1"/>
+        </w:numPr>
+      </w:pPr>
+      <w:r>
+        <w:t>Waking up a dormant threat</w:t>
+      </w:r>
+    </w:p>
+    <w:p>
+      <w:pPr>
+        <w:pStyle w:val="ListParagraph"/>
+        <w:numPr>
+          <w:ilvl w:val="1"/>
+          <w:numId w:val="1"/>
+        </w:numPr>
+      </w:pPr>
+      <w:r>
+        <w:t>Something hatches from the sun</w:t>
+      </w:r>
+    </w:p>
+    <w:p>
+      <w:pPr>
+        <w:pStyle w:val="ListParagraph"/>
+        <w:numPr>
+          <w:ilvl w:val="1"/>
+          <w:numId w:val="1"/>
+        </w:numPr>
+      </w:pPr>
+      <w:r>
+        <w:t>Something hatches from Earths core</w:t>
+      </w:r>
+    </w:p>
+    <w:p>
+      <w:pPr>
+        <w:pStyle w:val="ListParagraph"/>
+        <w:numPr>
+          <w:ilvl w:val="0"/>
+          <w:numId w:val="1"/>
+        </w:numPr>
+      </w:pPr>
+      <w:r>
+        <w:t>Alternate universes colliding</w:t>
+      </w:r>
+    </w:p>
+    <w:p>
+      <w:pPr>
+        <w:pStyle w:val="ListParagraph"/>
+        <w:numPr>
+          <w:ilvl w:val="0"/>
+          <w:numId w:val="1"/>
+        </w:numPr>
+      </w:pPr>
+      <w:r>
+        <w:t>Captain America 2esque New World Order conspiracy</w:t>
+      </w:r>
+    </w:p>
+    <w:p>
+      <w:pPr>
+        <w:pStyle w:val="ListParagraph"/>
+        <w:numPr>
+          <w:ilvl w:val="0"/>
+          <w:numId w:val="1"/>
+        </w:numPr>
+      </w:pPr>
+      <w:r>
+        <w:t xml:space="preserve">Mutation of the </w:t>
+      </w:r>
+      <w:proofErr w:type="gramStart"/>
+      <w:r>
+        <w:t>world(</w:t>
+      </w:r>
+      <w:proofErr w:type="gramEnd"/>
+      <w:r>
+        <w:t>i.e. zombies, virus, radiation, etc.)</w:t>
+      </w:r>
+    </w:p>
+    <w:p>
+      <w:pPr>
+        <w:pStyle w:val="ListParagraph"/>
+        <w:numPr>
+          <w:ilvl w:val="1"/>
+          <w:numId w:val="1"/>
+        </w:numPr>
+      </w:pPr>
+      <w:r>
+        <w:t>Change in the orbit of the Earth brings us closer to sun or something else</w:t>
+      </w:r>
+    </w:p>
+    <w:p>
+      <w:pPr>
+        <w:pStyle w:val="ListParagraph"/>
+        <w:numPr>
+          <w:ilvl w:val="1"/>
+          <w:numId w:val="1"/>
+        </w:numPr>
+      </w:pPr>
+      <w:r>
+        <w:t>Nuclear warfare</w:t>
+      </w:r>
+    </w:p>
+    <w:p>
+      <w:pPr>
+        <w:pStyle w:val="ListParagraph"/>
+        <w:numPr>
+          <w:ilvl w:val="1"/>
+          <w:numId w:val="1"/>
+        </w:numPr>
+      </w:pPr>
+      <w:r>
+        <w:t xml:space="preserve">Spores </w:t>
+      </w:r>
+      <w:proofErr w:type="spellStart"/>
+      <w:r>
+        <w:t>realeased</w:t>
+      </w:r>
+      <w:proofErr w:type="spellEnd"/>
+      <w:r>
+        <w:t xml:space="preserve"> from some hidden virus (killed the dinosaurs maybe?)</w:t>
+      </w:r>
+    </w:p>
+    <w:p>
+      <w:pPr>
+        <w:pStyle w:val="ListParagraph"/>
+        <w:numPr>
+          <w:ilvl w:val="1"/>
+          <w:numId w:val="1"/>
+        </w:numPr>
+      </w:pPr>
+      <w:r>
+        <w:t xml:space="preserve">Malevolent or not </w:t>
+      </w:r>
+      <w:proofErr w:type="spellStart"/>
+      <w:r>
+        <w:t>govt</w:t>
+      </w:r>
+      <w:proofErr w:type="spellEnd"/>
+      <w:r>
+        <w:t>/individual purposefully doses populations with mutating agent</w:t>
+      </w:r>
+    </w:p>
+    <w:p>
+      <w:pPr>
+        <w:pStyle w:val="ListParagraph"/>
+        <w:numPr>
+          <w:ilvl w:val="0"/>
+          <w:numId w:val="1"/>
+        </w:numPr>
+      </w:pPr>
+      <w:r>
+        <w:t>Mystic catastrophe</w:t>
+      </w:r>
+    </w:p>
+    <w:p>
+      <w:pPr>
+        <w:pStyle w:val="ListParagraph"/>
+        <w:numPr>
+          <w:ilvl w:val="1"/>
+          <w:numId w:val="1"/>
+        </w:numPr>
+      </w:pPr>
+      <w:r>
+        <w:t>Mystic villain awakened my archaeologists</w:t>
+      </w:r>
+    </w:p>
+    <w:p>
+      <w:pPr>
+        <w:pStyle w:val="ListParagraph"/>
+        <w:numPr>
+          <w:ilvl w:val="1"/>
+          <w:numId w:val="1"/>
+        </w:numPr>
+      </w:pPr>
+      <w:r>
+        <w:t>Mystic villain awakes from predetermined hibernation</w:t>
+      </w:r>
+    </w:p>
+    <w:p>
+      <w:pPr>
+        <w:pStyle w:val="ListParagraph"/>
+        <w:numPr>
+          <w:ilvl w:val="0"/>
+          <w:numId w:val="1"/>
+        </w:numPr>
+      </w:pPr>
+      <w:r>
+        <w:t>Planet of the apes-</w:t>
+      </w:r>
+      <w:proofErr w:type="spellStart"/>
+      <w:r>
+        <w:t>esque</w:t>
+      </w:r>
+      <w:proofErr w:type="spellEnd"/>
+      <w:r>
+        <w:t xml:space="preserve"> animal test-subject revolt</w:t>
+      </w:r>
+    </w:p>
+    <w:p>
+      <w:pPr>
+        <w:pStyle w:val="ListParagraph"/>
+        <w:numPr>
+          <w:ilvl w:val="0"/>
+          <w:numId w:val="1"/>
+        </w:numPr>
+      </w:pPr>
+      <w:r>
+        <w:t>The end of days (Christianity-themed apocalypse)</w:t>
+      </w:r>
+    </w:p>
+    <w:p>
+      <w:pPr>
+        <w:pStyle w:val="ListParagraph"/>
+        <w:numPr>
+          <w:ilvl w:val="1"/>
+          <w:numId w:val="1"/>
+        </w:numPr>
+      </w:pPr>
+      <w:r>
+        <w:t>Four horsemen</w:t>
+      </w:r>
+    </w:p>
+    <w:p>
+      <w:pPr>
+        <w:pStyle w:val="ListParagraph"/>
+        <w:numPr>
+          <w:ilvl w:val="1"/>
+          <w:numId w:val="1"/>
+        </w:numPr>
+      </w:pPr>
+      <w:r>
+        <w:t>Anti-Christ</w:t>
+      </w:r>
+    </w:p>
+    <w:p>
+      <w:pPr>
+        <w:pStyle w:val="ListParagraph"/>
+        <w:numPr>
+          <w:ilvl w:val="0"/>
+          <w:numId w:val="1"/>
+        </w:numPr>
+      </w:pPr>
+      <w:r>
+        <w:t>Faustian contract gone wrong</w:t>
+      </w:r>
+    </w:p>
+    <w:p>
+      <w:pPr>
+        <w:pStyle w:val="ListParagraph"/>
+        <w:numPr>
+          <w:ilvl w:val="0"/>
+          <w:numId w:val="1"/>
+        </w:numPr>
+      </w:pPr>
+      <w:r>
+        <w:t>Ancient warrior sealed away awakens</w:t>
+      </w:r>
+    </w:p>
+    <w:p>
+      <w:pPr>
+        <w:pStyle w:val="ListParagraph"/>
+        <w:numPr>
+          <w:ilvl w:val="1"/>
+          <w:numId w:val="1"/>
+        </w:numPr>
+      </w:pPr>
+      <w:r>
+        <w:t xml:space="preserve">Different from mystic villain, possibly awakened by some modern problem(global warming, fossil fuels in the atmosphere, noise pollution, hate, intolerance, </w:t>
+      </w:r>
+      <w:proofErr w:type="spellStart"/>
+      <w:r>
+        <w:t>etc</w:t>
+      </w:r>
+      <w:proofErr w:type="spellEnd"/>
+      <w:r>
+        <w:t>)</w:t>
+      </w:r>
+    </w:p>
+    <w:p>
+      <w:pPr>
+        <w:pStyle w:val="ListParagraph"/>
+        <w:numPr>
+          <w:ilvl w:val="0"/>
+          <w:numId w:val="1"/>
+        </w:numPr>
+      </w:pPr>
+      <w:r>
+        <w:t>Fantasy island owned by evil/chaotic neutral billionaire</w:t>
+      </w:r>
+    </w:p>
+    <w:p>
+      <w:pPr>
+        <w:pStyle w:val="ListParagraph"/>
+        <w:numPr>
+          <w:ilvl w:val="1"/>
+          <w:numId w:val="1"/>
+        </w:numPr>
+      </w:pPr>
+      <w:r>
+        <w:t>Hunting kidnapped victims</w:t>
+      </w:r>
+    </w:p>
+    <w:p>
+      <w:pPr>
+        <w:pStyle w:val="ListParagraph"/>
+        <w:numPr>
+          <w:ilvl w:val="1"/>
+          <w:numId w:val="1"/>
+        </w:numPr>
+      </w:pPr>
+      <w:r>
+        <w:t>Simply watching kidnapped victims fight environment</w:t>
+      </w:r>
+    </w:p>
+    <w:p>
+      <w:pPr>
+        <w:pStyle w:val="ListParagraph"/>
+        <w:numPr>
+          <w:ilvl w:val="1"/>
+          <w:numId w:val="1"/>
+        </w:numPr>
+      </w:pPr>
+      <w:r>
+        <w:t>Watching kidnapped victims fight each other</w:t>
+      </w:r>
+    </w:p>
+    <w:p>
+      <w:pPr>
+        <w:pStyle w:val="ListParagraph"/>
+        <w:numPr>
+          <w:ilvl w:val="2"/>
+          <w:numId w:val="1"/>
+        </w:numPr>
+      </w:pPr>
+      <w:r>
+        <w:t xml:space="preserve">Or volunteers, mortal </w:t>
+      </w:r>
+      <w:proofErr w:type="spellStart"/>
+      <w:r>
+        <w:t>kombat</w:t>
+      </w:r>
+      <w:proofErr w:type="spellEnd"/>
+      <w:r>
+        <w:t xml:space="preserve"> style</w:t>
+      </w:r>
+    </w:p>
+    <w:p>
+      <w:pPr>
+        <w:pStyle w:val="ListParagraph"/>
+        <w:numPr>
+          <w:ilvl w:val="0"/>
+          <w:numId w:val="1"/>
+        </w:numPr>
+      </w:pPr>
+      <w:r>
+        <w:t>Artificial intelligence spawns in the virtual space of the internet, enslaves humanity through social media, computers in general</w:t>
+      </w:r>
+    </w:p>
+    <w:p>
+      <w:pPr>
+        <w:pStyle w:val="ListParagraph"/>
+        <w:numPr>
+          <w:ilvl w:val="0"/>
+          <w:numId w:val="1"/>
+        </w:numPr>
+      </w:pPr>
+      <w:r>
+        <w:t>Characters all animals, but setting is the human world(to scale, as in if they are mice, living in the much larger human world)</w:t>
+      </w:r>
+    </w:p>
+    <w:p>
+      <w:pPr>
+        <w:pStyle w:val="ListParagraph"/>
+        <w:numPr>
+          <w:ilvl w:val="0"/>
+          <w:numId w:val="1"/>
+        </w:numPr>
+      </w:pPr>
+      <w:r>
+        <w:t>In a future where humans are bio-integrated with machines, AI takes back control</w:t>
+      </w:r>
+    </w:p>
+    <w:p>
+      <w:pPr>
+        <w:pStyle w:val="ListParagraph"/>
+        <w:numPr>
+          <w:ilvl w:val="0"/>
+          <w:numId w:val="1"/>
+        </w:numPr>
+      </w:pPr>
+      <w:r>
+        <w:lastRenderedPageBreak/>
+        <w:t>A haunted house, but a scary one like a Japanese joint(read a story where they hung a girl every week/month/year? Don’t remember how often, but it was a lot and then everyone goes crazy the one time they don’t)</w:t>
+      </w:r>
+    </w:p>
+    <w:p>
+      <w:pPr>
+        <w:pStyle w:val="ListParagraph"/>
+        <w:numPr>
+          <w:ilvl w:val="0"/>
+          <w:numId w:val="1"/>
+        </w:numPr>
+      </w:pPr>
+      <w:r>
+        <w:t>Invasion of the body snatchers type setting where the enemy is hiding in plain sight in peoples bodies</w:t>
       </w:r>
       <w:bookmarkStart w:id="0" w:name="_GoBack"/>
       <w:bookmarkEnd w:id="0"/>
-      <w:r>
-        <w:rPr>
-          <w:b/>
-        </w:rPr>
-        <w:t>General Ass broad game settings/conflicts</w:t>
-      </w:r>
-    </w:p>
-    <w:p>
-      <w:pPr>
-        <w:pStyle w:val="ListParagraph"/>
-        <w:numPr>
-          <w:ilvl w:val="0"/>
-          <w:numId w:val="1"/>
-        </w:numPr>
-      </w:pPr>
-      <w:r>
-        <w:t>Inside the head of a madman</w:t>
-      </w:r>
-    </w:p>
-    <w:p>
-      <w:pPr>
-        <w:pStyle w:val="ListParagraph"/>
-        <w:numPr>
-          <w:ilvl w:val="0"/>
-          <w:numId w:val="1"/>
-        </w:numPr>
-      </w:pPr>
-      <w:r>
-        <w:t>Hidden ecosystem somewhere on Earth</w:t>
-      </w:r>
-    </w:p>
-    <w:p>
-      <w:pPr>
-        <w:pStyle w:val="ListParagraph"/>
-        <w:numPr>
-          <w:ilvl w:val="1"/>
-          <w:numId w:val="1"/>
-        </w:numPr>
-      </w:pPr>
-      <w:r>
-        <w:t>Hidden beneath the ocean</w:t>
-      </w:r>
-    </w:p>
-    <w:p>
-      <w:pPr>
-        <w:pStyle w:val="ListParagraph"/>
-        <w:numPr>
-          <w:ilvl w:val="1"/>
-          <w:numId w:val="1"/>
-        </w:numPr>
-      </w:pPr>
-      <w:r>
-        <w:t>Underground cavern</w:t>
-      </w:r>
-    </w:p>
-    <w:p>
-      <w:pPr>
-        <w:pStyle w:val="ListParagraph"/>
-        <w:numPr>
-          <w:ilvl w:val="1"/>
-          <w:numId w:val="1"/>
-        </w:numPr>
-      </w:pPr>
-      <w:r>
-        <w:t>Arctic (north or south) valley</w:t>
-      </w:r>
-    </w:p>
-    <w:p>
-      <w:pPr>
-        <w:pStyle w:val="ListParagraph"/>
-        <w:numPr>
-          <w:ilvl w:val="0"/>
-          <w:numId w:val="1"/>
-        </w:numPr>
-      </w:pPr>
-      <w:r>
-        <w:t>First encounter on an alien planet</w:t>
-      </w:r>
-    </w:p>
-    <w:p>
-      <w:pPr>
-        <w:pStyle w:val="ListParagraph"/>
-        <w:numPr>
-          <w:ilvl w:val="0"/>
-          <w:numId w:val="1"/>
-        </w:numPr>
-      </w:pPr>
-      <w:r>
-        <w:t>Invasion</w:t>
-      </w:r>
-    </w:p>
-    <w:p>
-      <w:pPr>
-        <w:pStyle w:val="ListParagraph"/>
-        <w:numPr>
-          <w:ilvl w:val="0"/>
-          <w:numId w:val="1"/>
-        </w:numPr>
-      </w:pPr>
-      <w:r>
-        <w:t>Waking up a dormant threat</w:t>
-      </w:r>
-    </w:p>
-    <w:p>
-      <w:pPr>
-        <w:pStyle w:val="ListParagraph"/>
-        <w:numPr>
-          <w:ilvl w:val="1"/>
-          <w:numId w:val="1"/>
-        </w:numPr>
-      </w:pPr>
-      <w:r>
-        <w:t>Something hatches from the sun</w:t>
-      </w:r>
-    </w:p>
-    <w:p>
-      <w:pPr>
-        <w:pStyle w:val="ListParagraph"/>
-        <w:numPr>
-          <w:ilvl w:val="1"/>
-          <w:numId w:val="1"/>
-        </w:numPr>
-      </w:pPr>
-      <w:r>
-        <w:t>Something hatches from Earths core</w:t>
-      </w:r>
-    </w:p>
-    <w:p>
-      <w:pPr>
-        <w:pStyle w:val="ListParagraph"/>
-        <w:numPr>
-          <w:ilvl w:val="0"/>
-          <w:numId w:val="1"/>
-        </w:numPr>
-      </w:pPr>
-      <w:r>
-        <w:t>Alternate universes colliding</w:t>
-      </w:r>
-    </w:p>
-    <w:p>
-      <w:pPr>
-        <w:pStyle w:val="ListParagraph"/>
-        <w:numPr>
-          <w:ilvl w:val="0"/>
-          <w:numId w:val="1"/>
-        </w:numPr>
-      </w:pPr>
-      <w:r>
-        <w:t>Captain America 2esque New World Order conspiracy</w:t>
-      </w:r>
-    </w:p>
-    <w:p>
-      <w:pPr>
-        <w:pStyle w:val="ListParagraph"/>
-        <w:numPr>
-          <w:ilvl w:val="0"/>
-          <w:numId w:val="1"/>
-        </w:numPr>
-      </w:pPr>
-      <w:r>
-        <w:t xml:space="preserve">Mutation of the </w:t>
-      </w:r>
-      <w:proofErr w:type="gramStart"/>
-      <w:r>
-        <w:t>world(</w:t>
-      </w:r>
-      <w:proofErr w:type="gramEnd"/>
-      <w:r>
-        <w:t>i.e. zombies, virus, radiation, etc.)</w:t>
-      </w:r>
-    </w:p>
-    <w:p>
-      <w:pPr>
-        <w:pStyle w:val="ListParagraph"/>
-        <w:numPr>
-          <w:ilvl w:val="1"/>
-          <w:numId w:val="1"/>
-        </w:numPr>
-      </w:pPr>
-      <w:r>
-        <w:t>Change in the orbit of the Earth brings us closer to sun or something else</w:t>
-      </w:r>
-    </w:p>
-    <w:p>
-      <w:pPr>
-        <w:pStyle w:val="ListParagraph"/>
-        <w:numPr>
-          <w:ilvl w:val="1"/>
-          <w:numId w:val="1"/>
-        </w:numPr>
-      </w:pPr>
-      <w:r>
-        <w:t>Nuclear warfare</w:t>
-      </w:r>
-    </w:p>
-    <w:p>
-      <w:pPr>
-        <w:pStyle w:val="ListParagraph"/>
-        <w:numPr>
-          <w:ilvl w:val="1"/>
-          <w:numId w:val="1"/>
-        </w:numPr>
-      </w:pPr>
-      <w:r>
-        <w:t xml:space="preserve">Spores </w:t>
-      </w:r>
-      <w:proofErr w:type="spellStart"/>
-      <w:r>
-        <w:t>realeased</w:t>
-      </w:r>
-      <w:proofErr w:type="spellEnd"/>
-      <w:r>
-        <w:t xml:space="preserve"> from some hidden virus (killed the dinosaurs maybe?)</w:t>
-      </w:r>
-    </w:p>
-    <w:p>
-      <w:pPr>
-        <w:pStyle w:val="ListParagraph"/>
-        <w:numPr>
-          <w:ilvl w:val="1"/>
-          <w:numId w:val="1"/>
-        </w:numPr>
-      </w:pPr>
-      <w:r>
-        <w:t xml:space="preserve">Malevolent or not </w:t>
-      </w:r>
-      <w:proofErr w:type="spellStart"/>
-      <w:r>
-        <w:t>govt</w:t>
-      </w:r>
-      <w:proofErr w:type="spellEnd"/>
-      <w:r>
-        <w:t>/individual purposefully doses populations with mutating agent</w:t>
-      </w:r>
-    </w:p>
-    <w:p>
-      <w:pPr>
-        <w:pStyle w:val="ListParagraph"/>
-        <w:numPr>
-          <w:ilvl w:val="0"/>
-          <w:numId w:val="1"/>
-        </w:numPr>
-      </w:pPr>
-      <w:r>
-        <w:t>Mystic catastrophe</w:t>
-      </w:r>
-    </w:p>
-    <w:p>
-      <w:pPr>
-        <w:pStyle w:val="ListParagraph"/>
-        <w:numPr>
-          <w:ilvl w:val="1"/>
-          <w:numId w:val="1"/>
-        </w:numPr>
-      </w:pPr>
-      <w:r>
-        <w:t>Mystic villain awakened my archaeologists</w:t>
-      </w:r>
-    </w:p>
-    <w:p>
-      <w:pPr>
-        <w:pStyle w:val="ListParagraph"/>
-        <w:numPr>
-          <w:ilvl w:val="1"/>
-          <w:numId w:val="1"/>
-        </w:numPr>
-      </w:pPr>
-      <w:r>
-        <w:t>Mystic villain awakes from predetermined hibernation</w:t>
-      </w:r>
-    </w:p>
-    <w:p>
-      <w:pPr>
-        <w:pStyle w:val="ListParagraph"/>
-        <w:numPr>
-          <w:ilvl w:val="0"/>
-          <w:numId w:val="1"/>
-        </w:numPr>
-      </w:pPr>
-      <w:r>
-        <w:t>Planet of the apes-</w:t>
-      </w:r>
-      <w:proofErr w:type="spellStart"/>
-      <w:r>
-        <w:t>esque</w:t>
-      </w:r>
-      <w:proofErr w:type="spellEnd"/>
-      <w:r>
-        <w:t xml:space="preserve"> animal test-subject revolt</w:t>
-      </w:r>
-    </w:p>
-    <w:p>
-      <w:pPr>
-        <w:pStyle w:val="ListParagraph"/>
-        <w:numPr>
-          <w:ilvl w:val="0"/>
-          <w:numId w:val="1"/>
-        </w:numPr>
-      </w:pPr>
-      <w:r>
-        <w:t>The end of days (Christianity-themed apocalypse)</w:t>
-      </w:r>
-    </w:p>
-    <w:p>
-      <w:pPr>
-        <w:pStyle w:val="ListParagraph"/>
-        <w:numPr>
-          <w:ilvl w:val="1"/>
-          <w:numId w:val="1"/>
-        </w:numPr>
-      </w:pPr>
-      <w:r>
-        <w:t>Four horsemen</w:t>
-      </w:r>
-    </w:p>
-    <w:p>
-      <w:pPr>
-        <w:pStyle w:val="ListParagraph"/>
-        <w:numPr>
-          <w:ilvl w:val="1"/>
-          <w:numId w:val="1"/>
-        </w:numPr>
-      </w:pPr>
-      <w:r>
-        <w:t>Anti-Christ</w:t>
-      </w:r>
-    </w:p>
-    <w:p>
-      <w:pPr>
-        <w:pStyle w:val="ListParagraph"/>
-        <w:numPr>
-          <w:ilvl w:val="0"/>
-          <w:numId w:val="1"/>
-        </w:numPr>
-      </w:pPr>
-      <w:r>
-        <w:t>Faustian contract gone wrong</w:t>
-      </w:r>
-    </w:p>
-    <w:p>
-      <w:pPr>
-        <w:pStyle w:val="ListParagraph"/>
-        <w:numPr>
-          <w:ilvl w:val="0"/>
-          <w:numId w:val="1"/>
-        </w:numPr>
-      </w:pPr>
-      <w:r>
-        <w:t>Ancient warrior sealed away awakens</w:t>
-      </w:r>
-    </w:p>
-    <w:p>
-      <w:pPr>
-        <w:pStyle w:val="ListParagraph"/>
-        <w:numPr>
-          <w:ilvl w:val="1"/>
-          <w:numId w:val="1"/>
-        </w:numPr>
-      </w:pPr>
-      <w:r>
-        <w:t xml:space="preserve">Different from mystic villain, possibly awakened by some modern problem(global warming, fossil fuels in the atmosphere, noise pollution, hate, intolerance, </w:t>
-      </w:r>
-      <w:proofErr w:type="spellStart"/>
-      <w:r>
-        <w:t>etc</w:t>
-      </w:r>
-      <w:proofErr w:type="spellEnd"/>
-      <w:r>
-        <w:t>)</w:t>
-      </w:r>
-    </w:p>
-    <w:p>
-      <w:pPr>
-        <w:pStyle w:val="ListParagraph"/>
-        <w:numPr>
-          <w:ilvl w:val="0"/>
-          <w:numId w:val="1"/>
-        </w:numPr>
-      </w:pPr>
-      <w:r>
-        <w:t>Fantasy island owned by evil/chaotic neutral billionaire</w:t>
-      </w:r>
-    </w:p>
-    <w:p>
-      <w:pPr>
-        <w:pStyle w:val="ListParagraph"/>
-        <w:numPr>
-          <w:ilvl w:val="1"/>
-          <w:numId w:val="1"/>
-        </w:numPr>
-      </w:pPr>
-      <w:r>
-        <w:t>Hunting kidnapped victims</w:t>
-      </w:r>
-    </w:p>
-    <w:p>
-      <w:pPr>
-        <w:pStyle w:val="ListParagraph"/>
-        <w:numPr>
-          <w:ilvl w:val="1"/>
-          <w:numId w:val="1"/>
-        </w:numPr>
-      </w:pPr>
-      <w:r>
-        <w:t>Simply watching kidnapped victims fight environment</w:t>
-      </w:r>
-    </w:p>
-    <w:p>
-      <w:pPr>
-        <w:pStyle w:val="ListParagraph"/>
-        <w:numPr>
-          <w:ilvl w:val="1"/>
-          <w:numId w:val="1"/>
-        </w:numPr>
-      </w:pPr>
-      <w:r>
-        <w:t>Watching kidnapped victims fight each other</w:t>
-      </w:r>
-    </w:p>
-    <w:p>
-      <w:pPr>
-        <w:pStyle w:val="ListParagraph"/>
-        <w:numPr>
-          <w:ilvl w:val="2"/>
-          <w:numId w:val="1"/>
-        </w:numPr>
-      </w:pPr>
-      <w:r>
-        <w:t xml:space="preserve">Or volunteers, mortal </w:t>
-      </w:r>
-      <w:proofErr w:type="spellStart"/>
-      <w:r>
-        <w:t>kombat</w:t>
-      </w:r>
-      <w:proofErr w:type="spellEnd"/>
-      <w:r>
-        <w:t xml:space="preserve"> style</w:t>
-      </w:r>
-    </w:p>
-    <w:p>
-      <w:pPr>
-        <w:pStyle w:val="ListParagraph"/>
-        <w:numPr>
-          <w:ilvl w:val="0"/>
-          <w:numId w:val="1"/>
-        </w:numPr>
-      </w:pPr>
-      <w:r>
-        <w:t>Artificial intelligence spawns in the virtual space of the internet, enslaves humanity through social media, computers in general</w:t>
-      </w:r>
-    </w:p>
-    <w:p>
-      <w:pPr>
-        <w:pStyle w:val="ListParagraph"/>
-        <w:numPr>
-          <w:ilvl w:val="0"/>
-          <w:numId w:val="1"/>
-        </w:numPr>
-      </w:pPr>
-      <w:r>
-        <w:t>Characters all animals, but setting is the human world(to scale, as in if they are mice, living in the much larger human world)</w:t>
-      </w:r>
-    </w:p>
-    <w:p>
-      <w:pPr>
-        <w:pStyle w:val="ListParagraph"/>
-        <w:numPr>
-          <w:ilvl w:val="0"/>
-          <w:numId w:val="1"/>
-        </w:numPr>
-      </w:pPr>
-      <w:r>
-        <w:t>In a future where humans are bio-integrated with machines, AI takes back control</w:t>
-      </w:r>
     </w:p>
     <w:sectPr>
       <w:pgSz w:w="12240" w:h="15840"/>

</xml_diff>